<commit_message>
Listing estudios in select tag
</commit_message>
<xml_diff>
--- a/exercicios-js/4/exercicios.docx
+++ b/exercicios-js/4/exercicios.docx
@@ -1,6 +1,6 @@
 
 <file path=word/document.xml><?xml version="1.0" encoding="utf-8"?>
-<w:document xmlns:wpc="http://schemas.microsoft.com/office/word/2010/wordprocessingCanvas" xmlns:cx="http://schemas.microsoft.com/office/drawing/2014/chartex" xmlns:mc="http://schemas.openxmlformats.org/markup-compatibility/2006" xmlns:o="urn:schemas-microsoft-com:office:office" xmlns:r="http://schemas.openxmlformats.org/officeDocument/2006/relationships" xmlns:m="http://schemas.openxmlformats.org/officeDocument/2006/math" xmlns:v="urn:schemas-microsoft-com:vml" xmlns:wp14="http://schemas.microsoft.com/office/word/2010/wordprocessingDrawing" xmlns:wp="http://schemas.openxmlformats.org/drawingml/2006/wordprocessingDrawing" xmlns:w10="urn:schemas-microsoft-com:office:word" xmlns:w="http://schemas.openxmlformats.org/wordprocessingml/2006/main" xmlns:w14="http://schemas.microsoft.com/office/word/2010/wordml" xmlns:w15="http://schemas.microsoft.com/office/word/2012/wordml" xmlns:w16se="http://schemas.microsoft.com/office/word/2015/wordml/symex" xmlns:wpg="http://schemas.microsoft.com/office/word/2010/wordprocessingGroup" xmlns:wpi="http://schemas.microsoft.com/office/word/2010/wordprocessingInk" xmlns:wne="http://schemas.microsoft.com/office/word/2006/wordml" xmlns:wps="http://schemas.microsoft.com/office/word/2010/wordprocessingShape" mc:Ignorable="w14 w15 w16se wp14">
+<w:document xmlns:wpc="http://schemas.microsoft.com/office/word/2010/wordprocessingCanvas" xmlns:cx="http://schemas.microsoft.com/office/drawing/2014/chartex" xmlns:cx1="http://schemas.microsoft.com/office/drawing/2015/9/8/chartex" xmlns:cx2="http://schemas.microsoft.com/office/drawing/2015/10/21/chartex" xmlns:cx3="http://schemas.microsoft.com/office/drawing/2016/5/9/chartex" xmlns:cx4="http://schemas.microsoft.com/office/drawing/2016/5/10/chartex" xmlns:cx5="http://schemas.microsoft.com/office/drawing/2016/5/11/chartex" xmlns:cx6="http://schemas.microsoft.com/office/drawing/2016/5/12/chartex" xmlns:cx7="http://schemas.microsoft.com/office/drawing/2016/5/13/chartex" xmlns:cx8="http://schemas.microsoft.com/office/drawing/2016/5/14/chartex" xmlns:mc="http://schemas.openxmlformats.org/markup-compatibility/2006" xmlns:aink="http://schemas.microsoft.com/office/drawing/2016/ink" xmlns:am3d="http://schemas.microsoft.com/office/drawing/2017/model3d" xmlns:o="urn:schemas-microsoft-com:office:office" xmlns:r="http://schemas.openxmlformats.org/officeDocument/2006/relationships" xmlns:m="http://schemas.openxmlformats.org/officeDocument/2006/math" xmlns:v="urn:schemas-microsoft-com:vml" xmlns:wp14="http://schemas.microsoft.com/office/word/2010/wordprocessingDrawing" xmlns:wp="http://schemas.openxmlformats.org/drawingml/2006/wordprocessingDrawing" xmlns:w10="urn:schemas-microsoft-com:office:word" xmlns:w="http://schemas.openxmlformats.org/wordprocessingml/2006/main" xmlns:w14="http://schemas.microsoft.com/office/word/2010/wordml" xmlns:w15="http://schemas.microsoft.com/office/word/2012/wordml" xmlns:w16cid="http://schemas.microsoft.com/office/word/2016/wordml/cid" xmlns:w16se="http://schemas.microsoft.com/office/word/2015/wordml/symex" xmlns:wpg="http://schemas.microsoft.com/office/word/2010/wordprocessingGroup" xmlns:wpi="http://schemas.microsoft.com/office/word/2010/wordprocessingInk" xmlns:wne="http://schemas.microsoft.com/office/word/2006/wordml" xmlns:wps="http://schemas.microsoft.com/office/word/2010/wordprocessingShape" mc:Ignorable="w14 w15 w16se w16cid wp14">
   <w:body>
     <w:p>
       <w:pPr>
@@ -181,11 +181,13 @@
           <w:b/>
           <w:bCs/>
           <w:color w:val="999999"/>
-        </w:rPr>
-      </w:pPr>
-      <w:r>
-        <w:rPr>
-          <w:rFonts w:asciiTheme="majorHAnsi" w:hAnsiTheme="majorHAnsi" w:cstheme="majorHAnsi"/>
+          <w:lang w:val="en-US"/>
+        </w:rPr>
+      </w:pPr>
+      <w:r>
+        <w:rPr>
+          <w:rFonts w:asciiTheme="majorHAnsi" w:hAnsiTheme="majorHAnsi" w:cstheme="majorHAnsi"/>
+          <w:lang w:val="en-US"/>
         </w:rPr>
         <w:t xml:space="preserve">Url: </w:t>
       </w:r>
@@ -193,6 +195,7 @@
         <w:r>
           <w:rPr>
             <w:rStyle w:val="Hyperlink"/>
+            <w:lang w:val="en-US"/>
           </w:rPr>
           <w:t>https://5c9cbcf13be4e30014a7d268.mockapi.io</w:t>
         </w:r>
@@ -201,6 +204,7 @@
             <w:rStyle w:val="Hyperlink"/>
             <w:b/>
             <w:bCs/>
+            <w:lang w:val="en-US"/>
           </w:rPr>
           <w:t>/hroads/</w:t>
         </w:r>
@@ -221,8 +225,16 @@
           <w:b/>
           <w:bCs/>
           <w:color w:val="000000" w:themeColor="text1"/>
-        </w:rPr>
-        <w:tab/>
+          <w:lang w:val="en-US"/>
+        </w:rPr>
+        <w:tab/>
+      </w:r>
+      <w:r>
+        <w:rPr>
+          <w:b/>
+          <w:bCs/>
+          <w:color w:val="000000" w:themeColor="text1"/>
+        </w:rPr>
         <w:t xml:space="preserve">- </w:t>
       </w:r>
       <w:proofErr w:type="spellStart"/>
@@ -345,165 +357,183 @@
           <w:rFonts w:asciiTheme="majorHAnsi" w:hAnsiTheme="majorHAnsi" w:cstheme="majorHAnsi"/>
         </w:rPr>
         <w:tab/>
+        <w:t>“id</w:t>
+      </w:r>
+      <w:proofErr w:type="gramStart"/>
+      <w:r>
+        <w:rPr>
+          <w:rFonts w:asciiTheme="majorHAnsi" w:hAnsiTheme="majorHAnsi" w:cstheme="majorHAnsi"/>
+        </w:rPr>
+        <w:t>” :</w:t>
+      </w:r>
+      <w:proofErr w:type="gramEnd"/>
+      <w:r>
+        <w:rPr>
+          <w:rFonts w:asciiTheme="majorHAnsi" w:hAnsiTheme="majorHAnsi" w:cstheme="majorHAnsi"/>
+        </w:rPr>
+        <w:t xml:space="preserve"> 1,</w:t>
+      </w:r>
+    </w:p>
+    <w:p>
+      <w:pPr>
+        <w:ind w:firstLine="708"/>
+        <w:rPr>
+          <w:rFonts w:asciiTheme="majorHAnsi" w:hAnsiTheme="majorHAnsi" w:cstheme="majorHAnsi"/>
+        </w:rPr>
+      </w:pPr>
+      <w:r>
+        <w:rPr>
+          <w:rFonts w:asciiTheme="majorHAnsi" w:hAnsiTheme="majorHAnsi" w:cstheme="majorHAnsi"/>
+        </w:rPr>
+        <w:tab/>
+      </w:r>
+      <w:r>
+        <w:rPr>
+          <w:rFonts w:asciiTheme="majorHAnsi" w:hAnsiTheme="majorHAnsi" w:cstheme="majorHAnsi"/>
+        </w:rPr>
+        <w:tab/>
+      </w:r>
+      <w:r>
+        <w:rPr>
+          <w:rFonts w:asciiTheme="majorHAnsi" w:hAnsiTheme="majorHAnsi" w:cstheme="majorHAnsi"/>
+        </w:rPr>
+        <w:tab/>
+        <w:t>“nome</w:t>
+      </w:r>
+      <w:proofErr w:type="gramStart"/>
+      <w:r>
+        <w:rPr>
+          <w:rFonts w:asciiTheme="majorHAnsi" w:hAnsiTheme="majorHAnsi" w:cstheme="majorHAnsi"/>
+        </w:rPr>
+        <w:t>” :</w:t>
+      </w:r>
+      <w:proofErr w:type="gramEnd"/>
+      <w:r>
+        <w:rPr>
+          <w:rFonts w:asciiTheme="majorHAnsi" w:hAnsiTheme="majorHAnsi" w:cstheme="majorHAnsi"/>
+        </w:rPr>
+        <w:t xml:space="preserve"> “Jogo”,</w:t>
+      </w:r>
+    </w:p>
+    <w:p>
+      <w:pPr>
+        <w:ind w:firstLine="708"/>
+        <w:rPr>
+          <w:rFonts w:asciiTheme="majorHAnsi" w:hAnsiTheme="majorHAnsi" w:cstheme="majorHAnsi"/>
+        </w:rPr>
+      </w:pPr>
+      <w:r>
+        <w:rPr>
+          <w:rFonts w:asciiTheme="majorHAnsi" w:hAnsiTheme="majorHAnsi" w:cstheme="majorHAnsi"/>
+        </w:rPr>
+        <w:tab/>
+      </w:r>
+      <w:r>
+        <w:rPr>
+          <w:rFonts w:asciiTheme="majorHAnsi" w:hAnsiTheme="majorHAnsi" w:cstheme="majorHAnsi"/>
+        </w:rPr>
+        <w:tab/>
+      </w:r>
+      <w:r>
+        <w:rPr>
+          <w:rFonts w:asciiTheme="majorHAnsi" w:hAnsiTheme="majorHAnsi" w:cstheme="majorHAnsi"/>
+        </w:rPr>
+        <w:tab/>
         <w:t>“</w:t>
       </w:r>
+      <w:proofErr w:type="spellStart"/>
+      <w:r>
+        <w:rPr>
+          <w:rFonts w:asciiTheme="majorHAnsi" w:hAnsiTheme="majorHAnsi" w:cstheme="majorHAnsi"/>
+        </w:rPr>
+        <w:t>descricao</w:t>
+      </w:r>
+      <w:proofErr w:type="spellEnd"/>
       <w:proofErr w:type="gramStart"/>
       <w:r>
         <w:rPr>
           <w:rFonts w:asciiTheme="majorHAnsi" w:hAnsiTheme="majorHAnsi" w:cstheme="majorHAnsi"/>
         </w:rPr>
-        <w:t>id</w:t>
+        <w:t>” :</w:t>
       </w:r>
       <w:proofErr w:type="gramEnd"/>
       <w:r>
         <w:rPr>
           <w:rFonts w:asciiTheme="majorHAnsi" w:hAnsiTheme="majorHAnsi" w:cstheme="majorHAnsi"/>
         </w:rPr>
-        <w:t>” : 1,</w:t>
-      </w:r>
-    </w:p>
-    <w:p>
-      <w:pPr>
-        <w:ind w:firstLine="708"/>
-        <w:rPr>
-          <w:rFonts w:asciiTheme="majorHAnsi" w:hAnsiTheme="majorHAnsi" w:cstheme="majorHAnsi"/>
-        </w:rPr>
-      </w:pPr>
-      <w:r>
-        <w:rPr>
-          <w:rFonts w:asciiTheme="majorHAnsi" w:hAnsiTheme="majorHAnsi" w:cstheme="majorHAnsi"/>
-        </w:rPr>
-        <w:tab/>
-      </w:r>
-      <w:r>
-        <w:rPr>
-          <w:rFonts w:asciiTheme="majorHAnsi" w:hAnsiTheme="majorHAnsi" w:cstheme="majorHAnsi"/>
-        </w:rPr>
-        <w:tab/>
-      </w:r>
-      <w:r>
-        <w:rPr>
-          <w:rFonts w:asciiTheme="majorHAnsi" w:hAnsiTheme="majorHAnsi" w:cstheme="majorHAnsi"/>
-        </w:rPr>
-        <w:tab/>
+        <w:t xml:space="preserve"> “Descrição 1”,</w:t>
+      </w:r>
+    </w:p>
+    <w:p>
+      <w:pPr>
+        <w:ind w:left="2124" w:firstLine="708"/>
+        <w:rPr>
+          <w:rFonts w:asciiTheme="majorHAnsi" w:hAnsiTheme="majorHAnsi" w:cstheme="majorHAnsi"/>
+        </w:rPr>
+      </w:pPr>
+      <w:r>
+        <w:rPr>
+          <w:rFonts w:asciiTheme="majorHAnsi" w:hAnsiTheme="majorHAnsi" w:cstheme="majorHAnsi"/>
+        </w:rPr>
         <w:t>“</w:t>
       </w:r>
+      <w:proofErr w:type="spellStart"/>
+      <w:r>
+        <w:rPr>
+          <w:rFonts w:asciiTheme="majorHAnsi" w:hAnsiTheme="majorHAnsi" w:cstheme="majorHAnsi"/>
+        </w:rPr>
+        <w:t>urlimagem</w:t>
+      </w:r>
+      <w:proofErr w:type="spellEnd"/>
       <w:proofErr w:type="gramStart"/>
       <w:r>
         <w:rPr>
           <w:rFonts w:asciiTheme="majorHAnsi" w:hAnsiTheme="majorHAnsi" w:cstheme="majorHAnsi"/>
         </w:rPr>
-        <w:t>nome</w:t>
+        <w:t>” :</w:t>
       </w:r>
       <w:proofErr w:type="gramEnd"/>
       <w:r>
         <w:rPr>
           <w:rFonts w:asciiTheme="majorHAnsi" w:hAnsiTheme="majorHAnsi" w:cstheme="majorHAnsi"/>
         </w:rPr>
-        <w:t>” : “Jogo”,</w:t>
-      </w:r>
-    </w:p>
-    <w:p>
-      <w:pPr>
-        <w:ind w:firstLine="708"/>
-        <w:rPr>
-          <w:rFonts w:asciiTheme="majorHAnsi" w:hAnsiTheme="majorHAnsi" w:cstheme="majorHAnsi"/>
-        </w:rPr>
-      </w:pPr>
-      <w:r>
-        <w:rPr>
-          <w:rFonts w:asciiTheme="majorHAnsi" w:hAnsiTheme="majorHAnsi" w:cstheme="majorHAnsi"/>
-        </w:rPr>
-        <w:tab/>
-      </w:r>
-      <w:r>
-        <w:rPr>
-          <w:rFonts w:asciiTheme="majorHAnsi" w:hAnsiTheme="majorHAnsi" w:cstheme="majorHAnsi"/>
-        </w:rPr>
-        <w:tab/>
-      </w:r>
-      <w:r>
-        <w:rPr>
-          <w:rFonts w:asciiTheme="majorHAnsi" w:hAnsiTheme="majorHAnsi" w:cstheme="majorHAnsi"/>
-        </w:rPr>
-        <w:tab/>
+        <w:t xml:space="preserve"> “https://...”,</w:t>
+      </w:r>
+    </w:p>
+    <w:p>
+      <w:pPr>
+        <w:ind w:left="2124" w:firstLine="708"/>
+        <w:rPr>
+          <w:rFonts w:asciiTheme="majorHAnsi" w:hAnsiTheme="majorHAnsi" w:cstheme="majorHAnsi"/>
+        </w:rPr>
+      </w:pPr>
+      <w:r>
+        <w:rPr>
+          <w:rFonts w:asciiTheme="majorHAnsi" w:hAnsiTheme="majorHAnsi" w:cstheme="majorHAnsi"/>
+        </w:rPr>
         <w:t>“</w:t>
       </w:r>
       <w:proofErr w:type="spellStart"/>
+      <w:r>
+        <w:rPr>
+          <w:rFonts w:asciiTheme="majorHAnsi" w:hAnsiTheme="majorHAnsi" w:cstheme="majorHAnsi"/>
+        </w:rPr>
+        <w:t>estudio</w:t>
+      </w:r>
+      <w:proofErr w:type="spellEnd"/>
       <w:proofErr w:type="gramStart"/>
       <w:r>
         <w:rPr>
           <w:rFonts w:asciiTheme="majorHAnsi" w:hAnsiTheme="majorHAnsi" w:cstheme="majorHAnsi"/>
         </w:rPr>
-        <w:t>descricao</w:t>
-      </w:r>
-      <w:proofErr w:type="spellEnd"/>
+        <w:t>” :</w:t>
+      </w:r>
       <w:proofErr w:type="gramEnd"/>
       <w:r>
         <w:rPr>
           <w:rFonts w:asciiTheme="majorHAnsi" w:hAnsiTheme="majorHAnsi" w:cstheme="majorHAnsi"/>
         </w:rPr>
-        <w:t>” : “Descrição 1”,</w:t>
-      </w:r>
-    </w:p>
-    <w:p>
-      <w:pPr>
-        <w:ind w:left="2124" w:firstLine="708"/>
-        <w:rPr>
-          <w:rFonts w:asciiTheme="majorHAnsi" w:hAnsiTheme="majorHAnsi" w:cstheme="majorHAnsi"/>
-        </w:rPr>
-      </w:pPr>
-      <w:r>
-        <w:rPr>
-          <w:rFonts w:asciiTheme="majorHAnsi" w:hAnsiTheme="majorHAnsi" w:cstheme="majorHAnsi"/>
-        </w:rPr>
-        <w:t>“</w:t>
-      </w:r>
-      <w:proofErr w:type="spellStart"/>
-      <w:proofErr w:type="gramStart"/>
-      <w:r>
-        <w:rPr>
-          <w:rFonts w:asciiTheme="majorHAnsi" w:hAnsiTheme="majorHAnsi" w:cstheme="majorHAnsi"/>
-        </w:rPr>
-        <w:t>urlimagem</w:t>
-      </w:r>
-      <w:proofErr w:type="spellEnd"/>
-      <w:proofErr w:type="gramEnd"/>
-      <w:r>
-        <w:rPr>
-          <w:rFonts w:asciiTheme="majorHAnsi" w:hAnsiTheme="majorHAnsi" w:cstheme="majorHAnsi"/>
-        </w:rPr>
-        <w:t>” : “https://...”,</w:t>
-      </w:r>
-    </w:p>
-    <w:p>
-      <w:pPr>
-        <w:ind w:left="2124" w:firstLine="708"/>
-        <w:rPr>
-          <w:rFonts w:asciiTheme="majorHAnsi" w:hAnsiTheme="majorHAnsi" w:cstheme="majorHAnsi"/>
-        </w:rPr>
-      </w:pPr>
-      <w:r>
-        <w:rPr>
-          <w:rFonts w:asciiTheme="majorHAnsi" w:hAnsiTheme="majorHAnsi" w:cstheme="majorHAnsi"/>
-        </w:rPr>
-        <w:t>“</w:t>
-      </w:r>
-      <w:proofErr w:type="spellStart"/>
-      <w:proofErr w:type="gramStart"/>
-      <w:r>
-        <w:rPr>
-          <w:rFonts w:asciiTheme="majorHAnsi" w:hAnsiTheme="majorHAnsi" w:cstheme="majorHAnsi"/>
-        </w:rPr>
-        <w:t>estudio</w:t>
-      </w:r>
-      <w:proofErr w:type="spellEnd"/>
-      <w:proofErr w:type="gramEnd"/>
-      <w:r>
-        <w:rPr>
-          <w:rFonts w:asciiTheme="majorHAnsi" w:hAnsiTheme="majorHAnsi" w:cstheme="majorHAnsi"/>
-        </w:rPr>
-        <w:t>” : “nome do estúdio”</w:t>
+        <w:t xml:space="preserve"> “nome do estúdio”</w:t>
       </w:r>
     </w:p>
     <w:p>
@@ -614,42 +644,522 @@
       <w:pPr>
         <w:ind w:firstLine="708"/>
         <w:rPr>
-          <w:rStyle w:val="Hyperlink"/>
+          <w:rFonts w:asciiTheme="majorHAnsi" w:hAnsiTheme="majorHAnsi" w:cstheme="majorHAnsi"/>
         </w:rPr>
       </w:pPr>
       <w:hyperlink r:id="rId6" w:history="1">
         <w:r>
           <w:rPr>
             <w:rStyle w:val="Hyperlink"/>
+            <w:rFonts w:asciiTheme="majorHAnsi" w:hAnsiTheme="majorHAnsi" w:cstheme="majorHAnsi"/>
           </w:rPr>
-          <w:t>https://5c9cbcf13be4e30014a7d268.mockapi.io/hroads</w:t>
+          <w:t>https://5c9e69fb595c55001487bf36.mockapi.io/api/v2/estudios</w:t>
         </w:r>
       </w:hyperlink>
     </w:p>
     <w:p>
       <w:pPr>
         <w:ind w:firstLine="708"/>
-        <w:rPr>
-          <w:rStyle w:val="Hyperlink"/>
-          <w:u w:val="none"/>
-        </w:rPr>
-      </w:pPr>
-      <w:r>
-        <w:rPr>
-          <w:rStyle w:val="Hyperlink"/>
-        </w:rPr>
-        <w:t>http://5c9e69fb595c55001487bf36.mockapi.io/api/v2/estudios</w:t>
+        <w:jc w:val="both"/>
+        <w:rPr>
+          <w:rFonts w:asciiTheme="majorHAnsi" w:hAnsiTheme="majorHAnsi" w:cstheme="majorHAnsi"/>
+        </w:rPr>
+      </w:pPr>
+      <w:r>
+        <w:rPr>
+          <w:rFonts w:asciiTheme="majorHAnsi" w:hAnsiTheme="majorHAnsi" w:cstheme="majorHAnsi"/>
+        </w:rPr>
+        <w:t xml:space="preserve">Com a API disponibilizada acima, construa um layout (podendo utilizar bibliotecas/frameworks, como </w:t>
+      </w:r>
+      <w:proofErr w:type="spellStart"/>
+      <w:r>
+        <w:rPr>
+          <w:rFonts w:asciiTheme="majorHAnsi" w:hAnsiTheme="majorHAnsi" w:cstheme="majorHAnsi"/>
+        </w:rPr>
+        <w:t>semantic</w:t>
+      </w:r>
+      <w:proofErr w:type="spellEnd"/>
+      <w:r>
+        <w:rPr>
+          <w:rFonts w:asciiTheme="majorHAnsi" w:hAnsiTheme="majorHAnsi" w:cstheme="majorHAnsi"/>
+        </w:rPr>
+        <w:t xml:space="preserve"> ui, materialize, </w:t>
+      </w:r>
+      <w:proofErr w:type="spellStart"/>
+      <w:r>
+        <w:rPr>
+          <w:rFonts w:asciiTheme="majorHAnsi" w:hAnsiTheme="majorHAnsi" w:cstheme="majorHAnsi"/>
+        </w:rPr>
+        <w:t>bootstrap</w:t>
+      </w:r>
+      <w:proofErr w:type="spellEnd"/>
+      <w:r>
+        <w:rPr>
+          <w:rFonts w:asciiTheme="majorHAnsi" w:hAnsiTheme="majorHAnsi" w:cstheme="majorHAnsi"/>
+        </w:rPr>
+        <w:t xml:space="preserve">) para que a lista de </w:t>
+      </w:r>
+      <w:r>
+        <w:rPr>
+          <w:rFonts w:asciiTheme="majorHAnsi" w:hAnsiTheme="majorHAnsi" w:cstheme="majorHAnsi"/>
+        </w:rPr>
+        <w:t>estúdios</w:t>
+      </w:r>
+      <w:r>
+        <w:rPr>
+          <w:rFonts w:asciiTheme="majorHAnsi" w:hAnsiTheme="majorHAnsi" w:cstheme="majorHAnsi"/>
+        </w:rPr>
+        <w:t xml:space="preserve"> seja mostrada para o usuário.</w:t>
+      </w:r>
+    </w:p>
+    <w:p>
+      <w:pPr>
+        <w:jc w:val="both"/>
+        <w:rPr>
+          <w:rFonts w:asciiTheme="majorHAnsi" w:hAnsiTheme="majorHAnsi" w:cstheme="majorHAnsi"/>
+        </w:rPr>
+      </w:pPr>
+      <w:r>
+        <w:rPr>
+          <w:rFonts w:asciiTheme="majorHAnsi" w:hAnsiTheme="majorHAnsi" w:cstheme="majorHAnsi"/>
+        </w:rPr>
+        <w:tab/>
+        <w:t xml:space="preserve">Não há restrições quanto a utilização do </w:t>
+      </w:r>
+      <w:proofErr w:type="spellStart"/>
+      <w:r>
+        <w:rPr>
+          <w:rFonts w:asciiTheme="majorHAnsi" w:hAnsiTheme="majorHAnsi" w:cstheme="majorHAnsi"/>
+          <w:i/>
+        </w:rPr>
+        <w:t>XMLHttpRequest</w:t>
+      </w:r>
+      <w:proofErr w:type="spellEnd"/>
+      <w:r>
+        <w:rPr>
+          <w:rFonts w:asciiTheme="majorHAnsi" w:hAnsiTheme="majorHAnsi" w:cstheme="majorHAnsi"/>
+          <w:i/>
+        </w:rPr>
+        <w:t xml:space="preserve"> ou</w:t>
+      </w:r>
+      <w:r>
+        <w:rPr>
+          <w:rFonts w:asciiTheme="majorHAnsi" w:hAnsiTheme="majorHAnsi" w:cstheme="majorHAnsi"/>
+        </w:rPr>
+        <w:t xml:space="preserve"> </w:t>
+      </w:r>
+      <w:proofErr w:type="spellStart"/>
+      <w:r>
+        <w:rPr>
+          <w:rFonts w:asciiTheme="majorHAnsi" w:hAnsiTheme="majorHAnsi" w:cstheme="majorHAnsi"/>
+          <w:i/>
+        </w:rPr>
+        <w:t>Fetch</w:t>
+      </w:r>
+      <w:proofErr w:type="spellEnd"/>
+      <w:r>
+        <w:rPr>
+          <w:rFonts w:asciiTheme="majorHAnsi" w:hAnsiTheme="majorHAnsi" w:cstheme="majorHAnsi"/>
+          <w:i/>
+        </w:rPr>
+        <w:t xml:space="preserve"> API</w:t>
+      </w:r>
+      <w:r>
+        <w:rPr>
+          <w:rFonts w:asciiTheme="majorHAnsi" w:hAnsiTheme="majorHAnsi" w:cstheme="majorHAnsi"/>
+        </w:rPr>
+        <w:t>.</w:t>
+      </w:r>
+    </w:p>
+    <w:p>
+      <w:pPr>
+        <w:rPr>
+          <w:rFonts w:asciiTheme="majorHAnsi" w:hAnsiTheme="majorHAnsi" w:cstheme="majorHAnsi"/>
+          <w:b/>
+        </w:rPr>
+      </w:pPr>
+      <w:r>
+        <w:rPr>
+          <w:rFonts w:asciiTheme="majorHAnsi" w:hAnsiTheme="majorHAnsi" w:cstheme="majorHAnsi"/>
+          <w:b/>
+        </w:rPr>
+        <w:t xml:space="preserve"> </w:t>
+      </w:r>
+      <w:r>
+        <w:rPr>
+          <w:rFonts w:asciiTheme="majorHAnsi" w:hAnsiTheme="majorHAnsi" w:cstheme="majorHAnsi"/>
+          <w:b/>
+        </w:rPr>
+        <w:tab/>
+        <w:t xml:space="preserve">- </w:t>
+      </w:r>
+      <w:proofErr w:type="spellStart"/>
+      <w:r>
+        <w:rPr>
+          <w:rFonts w:asciiTheme="majorHAnsi" w:hAnsiTheme="majorHAnsi" w:cstheme="majorHAnsi"/>
+          <w:b/>
+        </w:rPr>
+        <w:t>Endpoint</w:t>
+      </w:r>
+      <w:proofErr w:type="spellEnd"/>
+      <w:r>
+        <w:rPr>
+          <w:rFonts w:asciiTheme="majorHAnsi" w:hAnsiTheme="majorHAnsi" w:cstheme="majorHAnsi"/>
+          <w:b/>
+        </w:rPr>
+        <w:t>: /</w:t>
+      </w:r>
+      <w:proofErr w:type="spellStart"/>
+      <w:r>
+        <w:rPr>
+          <w:rFonts w:asciiTheme="majorHAnsi" w:hAnsiTheme="majorHAnsi" w:cstheme="majorHAnsi"/>
+          <w:b/>
+        </w:rPr>
+        <w:t>Estudios</w:t>
+      </w:r>
+      <w:proofErr w:type="spellEnd"/>
+    </w:p>
+    <w:p>
+      <w:pPr>
+        <w:rPr>
+          <w:rFonts w:asciiTheme="majorHAnsi" w:hAnsiTheme="majorHAnsi" w:cstheme="majorHAnsi"/>
+        </w:rPr>
+      </w:pPr>
+      <w:r>
+        <w:rPr>
+          <w:rFonts w:asciiTheme="majorHAnsi" w:hAnsiTheme="majorHAnsi" w:cstheme="majorHAnsi"/>
+        </w:rPr>
+        <w:tab/>
+        <w:t xml:space="preserve">No Arquivo </w:t>
+      </w:r>
+      <w:r>
+        <w:rPr>
+          <w:rFonts w:asciiTheme="majorHAnsi" w:hAnsiTheme="majorHAnsi" w:cstheme="majorHAnsi"/>
+        </w:rPr>
+        <w:t>index-estudios</w:t>
+      </w:r>
+      <w:r>
+        <w:rPr>
+          <w:rFonts w:asciiTheme="majorHAnsi" w:hAnsiTheme="majorHAnsi" w:cstheme="majorHAnsi"/>
+        </w:rPr>
+        <w:t>.html</w:t>
+      </w:r>
+    </w:p>
+    <w:p>
+      <w:pPr>
+        <w:rPr>
+          <w:rFonts w:asciiTheme="majorHAnsi" w:hAnsiTheme="majorHAnsi" w:cstheme="majorHAnsi"/>
+        </w:rPr>
+      </w:pPr>
+      <w:r>
+        <w:rPr>
+          <w:rFonts w:asciiTheme="majorHAnsi" w:hAnsiTheme="majorHAnsi" w:cstheme="majorHAnsi"/>
+        </w:rPr>
+        <w:tab/>
+      </w:r>
+      <w:r>
+        <w:rPr>
+          <w:rFonts w:asciiTheme="majorHAnsi" w:hAnsiTheme="majorHAnsi" w:cstheme="majorHAnsi"/>
+        </w:rPr>
+        <w:tab/>
+        <w:t>- Liste todos os estúdios</w:t>
+      </w:r>
+    </w:p>
+    <w:p>
+      <w:pPr>
+        <w:rPr>
+          <w:rFonts w:asciiTheme="majorHAnsi" w:hAnsiTheme="majorHAnsi" w:cstheme="majorHAnsi"/>
+        </w:rPr>
+      </w:pPr>
+      <w:r>
+        <w:rPr>
+          <w:rFonts w:asciiTheme="majorHAnsi" w:hAnsiTheme="majorHAnsi" w:cstheme="majorHAnsi"/>
+        </w:rPr>
+        <w:tab/>
+      </w:r>
+      <w:r>
+        <w:rPr>
+          <w:rFonts w:asciiTheme="majorHAnsi" w:hAnsiTheme="majorHAnsi" w:cstheme="majorHAnsi"/>
+        </w:rPr>
+        <w:tab/>
+        <w:t>- Cadastre um novo estúdio</w:t>
       </w:r>
       <w:bookmarkStart w:id="0" w:name="_GoBack"/>
       <w:bookmarkEnd w:id="0"/>
     </w:p>
     <w:p>
       <w:pPr>
+        <w:rPr>
+          <w:rFonts w:asciiTheme="majorHAnsi" w:hAnsiTheme="majorHAnsi" w:cstheme="majorHAnsi"/>
+        </w:rPr>
+      </w:pPr>
+      <w:r>
+        <w:rPr>
+          <w:rFonts w:asciiTheme="majorHAnsi" w:hAnsiTheme="majorHAnsi" w:cstheme="majorHAnsi"/>
+        </w:rPr>
+        <w:tab/>
+      </w:r>
+      <w:r>
+        <w:rPr>
+          <w:rFonts w:asciiTheme="majorHAnsi" w:hAnsiTheme="majorHAnsi" w:cstheme="majorHAnsi"/>
+        </w:rPr>
+        <w:tab/>
+        <w:t xml:space="preserve">- </w:t>
+      </w:r>
+      <w:r>
+        <w:t>Alterar os dados de um estúdio</w:t>
+      </w:r>
+    </w:p>
+    <w:p>
+      <w:pPr>
+        <w:ind w:firstLine="708"/>
+        <w:rPr>
+          <w:rFonts w:asciiTheme="majorHAnsi" w:hAnsiTheme="majorHAnsi" w:cstheme="majorHAnsi"/>
+        </w:rPr>
+      </w:pPr>
+      <w:r>
+        <w:rPr>
+          <w:rFonts w:asciiTheme="majorHAnsi" w:hAnsiTheme="majorHAnsi" w:cstheme="majorHAnsi"/>
+        </w:rPr>
+        <w:tab/>
+        <w:t xml:space="preserve">Objeto </w:t>
+      </w:r>
+      <w:proofErr w:type="spellStart"/>
+      <w:r>
+        <w:rPr>
+          <w:rFonts w:asciiTheme="majorHAnsi" w:hAnsiTheme="majorHAnsi" w:cstheme="majorHAnsi"/>
+        </w:rPr>
+        <w:t>Estudio</w:t>
+      </w:r>
+      <w:proofErr w:type="spellEnd"/>
+      <w:r>
+        <w:rPr>
+          <w:rFonts w:asciiTheme="majorHAnsi" w:hAnsiTheme="majorHAnsi" w:cstheme="majorHAnsi"/>
+        </w:rPr>
+        <w:t>: {</w:t>
+      </w:r>
+    </w:p>
+    <w:p>
+      <w:pPr>
+        <w:ind w:firstLine="708"/>
+        <w:rPr>
+          <w:rFonts w:asciiTheme="majorHAnsi" w:hAnsiTheme="majorHAnsi" w:cstheme="majorHAnsi"/>
+        </w:rPr>
+      </w:pPr>
+      <w:r>
+        <w:rPr>
+          <w:rFonts w:asciiTheme="majorHAnsi" w:hAnsiTheme="majorHAnsi" w:cstheme="majorHAnsi"/>
+        </w:rPr>
+        <w:tab/>
+      </w:r>
+      <w:r>
+        <w:rPr>
+          <w:rFonts w:asciiTheme="majorHAnsi" w:hAnsiTheme="majorHAnsi" w:cstheme="majorHAnsi"/>
+        </w:rPr>
+        <w:tab/>
+      </w:r>
+      <w:r>
+        <w:rPr>
+          <w:rFonts w:asciiTheme="majorHAnsi" w:hAnsiTheme="majorHAnsi" w:cstheme="majorHAnsi"/>
+        </w:rPr>
+        <w:tab/>
+        <w:t>“id</w:t>
+      </w:r>
+      <w:proofErr w:type="gramStart"/>
+      <w:r>
+        <w:rPr>
+          <w:rFonts w:asciiTheme="majorHAnsi" w:hAnsiTheme="majorHAnsi" w:cstheme="majorHAnsi"/>
+        </w:rPr>
+        <w:t>” :</w:t>
+      </w:r>
+      <w:proofErr w:type="gramEnd"/>
+      <w:r>
+        <w:rPr>
+          <w:rFonts w:asciiTheme="majorHAnsi" w:hAnsiTheme="majorHAnsi" w:cstheme="majorHAnsi"/>
+        </w:rPr>
+        <w:t xml:space="preserve"> 1,</w:t>
+      </w:r>
+    </w:p>
+    <w:p>
+      <w:pPr>
+        <w:ind w:firstLine="708"/>
+        <w:rPr>
+          <w:rFonts w:asciiTheme="majorHAnsi" w:hAnsiTheme="majorHAnsi" w:cstheme="majorHAnsi"/>
+        </w:rPr>
+      </w:pPr>
+      <w:r>
+        <w:rPr>
+          <w:rFonts w:asciiTheme="majorHAnsi" w:hAnsiTheme="majorHAnsi" w:cstheme="majorHAnsi"/>
+        </w:rPr>
+        <w:tab/>
+      </w:r>
+      <w:r>
+        <w:rPr>
+          <w:rFonts w:asciiTheme="majorHAnsi" w:hAnsiTheme="majorHAnsi" w:cstheme="majorHAnsi"/>
+        </w:rPr>
+        <w:tab/>
+      </w:r>
+      <w:r>
+        <w:rPr>
+          <w:rFonts w:asciiTheme="majorHAnsi" w:hAnsiTheme="majorHAnsi" w:cstheme="majorHAnsi"/>
+        </w:rPr>
+        <w:tab/>
+        <w:t>“nome</w:t>
+      </w:r>
+      <w:proofErr w:type="gramStart"/>
+      <w:r>
+        <w:rPr>
+          <w:rFonts w:asciiTheme="majorHAnsi" w:hAnsiTheme="majorHAnsi" w:cstheme="majorHAnsi"/>
+        </w:rPr>
+        <w:t>” :</w:t>
+      </w:r>
+      <w:proofErr w:type="gramEnd"/>
+      <w:r>
+        <w:rPr>
+          <w:rFonts w:asciiTheme="majorHAnsi" w:hAnsiTheme="majorHAnsi" w:cstheme="majorHAnsi"/>
+        </w:rPr>
+        <w:t xml:space="preserve"> “</w:t>
+      </w:r>
+      <w:proofErr w:type="spellStart"/>
+      <w:r>
+        <w:rPr>
+          <w:rFonts w:asciiTheme="majorHAnsi" w:hAnsiTheme="majorHAnsi" w:cstheme="majorHAnsi"/>
+        </w:rPr>
+        <w:t>Estudio</w:t>
+      </w:r>
+      <w:proofErr w:type="spellEnd"/>
+      <w:r>
+        <w:rPr>
+          <w:rFonts w:asciiTheme="majorHAnsi" w:hAnsiTheme="majorHAnsi" w:cstheme="majorHAnsi"/>
+        </w:rPr>
+        <w:t xml:space="preserve"> 1”</w:t>
+      </w:r>
+    </w:p>
+    <w:p>
+      <w:pPr>
+        <w:rPr>
+          <w:rFonts w:asciiTheme="majorHAnsi" w:hAnsiTheme="majorHAnsi" w:cstheme="majorHAnsi"/>
+        </w:rPr>
+      </w:pPr>
+      <w:r>
+        <w:rPr>
+          <w:rFonts w:asciiTheme="majorHAnsi" w:hAnsiTheme="majorHAnsi" w:cstheme="majorHAnsi"/>
+        </w:rPr>
+        <w:t xml:space="preserve">                   </w:t>
+      </w:r>
+      <w:r>
+        <w:rPr>
+          <w:rFonts w:asciiTheme="majorHAnsi" w:hAnsiTheme="majorHAnsi" w:cstheme="majorHAnsi"/>
+        </w:rPr>
+        <w:t xml:space="preserve">         </w:t>
+      </w:r>
+      <w:r>
+        <w:rPr>
+          <w:rFonts w:asciiTheme="majorHAnsi" w:hAnsiTheme="majorHAnsi" w:cstheme="majorHAnsi"/>
+        </w:rPr>
+        <w:tab/>
+      </w:r>
+      <w:r>
+        <w:rPr>
+          <w:rFonts w:asciiTheme="majorHAnsi" w:hAnsiTheme="majorHAnsi" w:cstheme="majorHAnsi"/>
+        </w:rPr>
+        <w:tab/>
+      </w:r>
+      <w:r>
+        <w:rPr>
+          <w:rFonts w:asciiTheme="majorHAnsi" w:hAnsiTheme="majorHAnsi" w:cstheme="majorHAnsi"/>
+        </w:rPr>
+        <w:tab/>
+        <w:t xml:space="preserve"> </w:t>
+      </w:r>
+      <w:r>
+        <w:rPr>
+          <w:rFonts w:asciiTheme="majorHAnsi" w:hAnsiTheme="majorHAnsi" w:cstheme="majorHAnsi"/>
+        </w:rPr>
+        <w:t>}</w:t>
+      </w:r>
+    </w:p>
+    <w:p>
+      <w:pPr>
+        <w:rPr>
+          <w:rFonts w:asciiTheme="majorHAnsi" w:hAnsiTheme="majorHAnsi" w:cstheme="majorHAnsi"/>
+        </w:rPr>
+      </w:pPr>
+      <w:r>
+        <w:rPr>
+          <w:rFonts w:asciiTheme="majorHAnsi" w:hAnsiTheme="majorHAnsi" w:cstheme="majorHAnsi"/>
+        </w:rPr>
+        <w:t>-----------------------------------------------------------------------------------------------------------------------------</w:t>
+      </w:r>
+      <w:r>
+        <w:rPr>
+          <w:rFonts w:asciiTheme="majorHAnsi" w:hAnsiTheme="majorHAnsi" w:cstheme="majorHAnsi"/>
+        </w:rPr>
+        <w:tab/>
+      </w:r>
+    </w:p>
+    <w:p>
+      <w:pPr>
+        <w:rPr>
+          <w:rFonts w:asciiTheme="majorHAnsi" w:hAnsiTheme="majorHAnsi" w:cstheme="majorHAnsi"/>
+          <w:b/>
+        </w:rPr>
+      </w:pPr>
+      <w:r>
+        <w:rPr>
+          <w:rFonts w:asciiTheme="majorHAnsi" w:hAnsiTheme="majorHAnsi" w:cstheme="majorHAnsi"/>
+        </w:rPr>
+        <w:tab/>
+      </w:r>
+      <w:r>
+        <w:rPr>
+          <w:rFonts w:asciiTheme="majorHAnsi" w:hAnsiTheme="majorHAnsi" w:cstheme="majorHAnsi"/>
+          <w:b/>
+        </w:rPr>
+        <w:t xml:space="preserve">- </w:t>
+      </w:r>
+      <w:proofErr w:type="spellStart"/>
+      <w:r>
+        <w:rPr>
+          <w:rFonts w:asciiTheme="majorHAnsi" w:hAnsiTheme="majorHAnsi" w:cstheme="majorHAnsi"/>
+          <w:b/>
+        </w:rPr>
+        <w:t>Endpoint</w:t>
+      </w:r>
+      <w:proofErr w:type="spellEnd"/>
+      <w:r>
+        <w:rPr>
+          <w:rFonts w:asciiTheme="majorHAnsi" w:hAnsiTheme="majorHAnsi" w:cstheme="majorHAnsi"/>
+          <w:b/>
+        </w:rPr>
+        <w:t>: /Jogos</w:t>
+      </w:r>
+    </w:p>
+    <w:p>
+      <w:pPr>
         <w:ind w:firstLine="708"/>
         <w:jc w:val="both"/>
-        <w:rPr>
-          <w:rFonts w:asciiTheme="majorHAnsi" w:hAnsiTheme="majorHAnsi" w:cstheme="majorHAnsi"/>
-        </w:rPr>
+      </w:pPr>
+      <w:r>
+        <w:rPr>
+          <w:rFonts w:asciiTheme="majorHAnsi" w:hAnsiTheme="majorHAnsi" w:cstheme="majorHAnsi"/>
+          <w:b/>
+        </w:rPr>
+        <w:tab/>
+      </w:r>
+      <w:hyperlink r:id="rId7" w:history="1">
+        <w:r>
+          <w:rPr>
+            <w:rStyle w:val="Hyperlink"/>
+          </w:rPr>
+          <w:t>https://5c9e69fb595c55001487bf36.mockapi.io/api/v2/jogos</w:t>
+        </w:r>
+      </w:hyperlink>
+    </w:p>
+    <w:p>
+      <w:pPr>
+        <w:ind w:left="708" w:firstLine="708"/>
+        <w:jc w:val="both"/>
       </w:pPr>
       <w:r>
         <w:rPr>
@@ -683,448 +1193,19 @@
         <w:rPr>
           <w:rFonts w:asciiTheme="majorHAnsi" w:hAnsiTheme="majorHAnsi" w:cstheme="majorHAnsi"/>
         </w:rPr>
-        <w:t>) para que a lista de jogos seja mostrada para o usuário.</w:t>
-      </w:r>
-    </w:p>
-    <w:p>
-      <w:pPr>
-        <w:jc w:val="both"/>
-        <w:rPr>
-          <w:rFonts w:asciiTheme="majorHAnsi" w:hAnsiTheme="majorHAnsi" w:cstheme="majorHAnsi"/>
-        </w:rPr>
-      </w:pPr>
-      <w:r>
-        <w:rPr>
-          <w:rFonts w:asciiTheme="majorHAnsi" w:hAnsiTheme="majorHAnsi" w:cstheme="majorHAnsi"/>
-        </w:rPr>
-        <w:tab/>
-        <w:t xml:space="preserve">Não há restrições quanto a utilização do </w:t>
-      </w:r>
-      <w:proofErr w:type="spellStart"/>
-      <w:r>
-        <w:rPr>
-          <w:rFonts w:asciiTheme="majorHAnsi" w:hAnsiTheme="majorHAnsi" w:cstheme="majorHAnsi"/>
-          <w:i/>
-        </w:rPr>
-        <w:t>XMLHttpRequest</w:t>
-      </w:r>
-      <w:proofErr w:type="spellEnd"/>
-      <w:r>
-        <w:rPr>
-          <w:rFonts w:asciiTheme="majorHAnsi" w:hAnsiTheme="majorHAnsi" w:cstheme="majorHAnsi"/>
-          <w:i/>
-        </w:rPr>
-        <w:t xml:space="preserve"> ou</w:t>
-      </w:r>
-      <w:r>
-        <w:rPr>
-          <w:rFonts w:asciiTheme="majorHAnsi" w:hAnsiTheme="majorHAnsi" w:cstheme="majorHAnsi"/>
-        </w:rPr>
-        <w:t xml:space="preserve"> </w:t>
-      </w:r>
-      <w:proofErr w:type="spellStart"/>
-      <w:r>
-        <w:rPr>
-          <w:rFonts w:asciiTheme="majorHAnsi" w:hAnsiTheme="majorHAnsi" w:cstheme="majorHAnsi"/>
-          <w:i/>
-        </w:rPr>
-        <w:t>Fetch</w:t>
-      </w:r>
-      <w:proofErr w:type="spellEnd"/>
-      <w:r>
-        <w:rPr>
-          <w:rFonts w:asciiTheme="majorHAnsi" w:hAnsiTheme="majorHAnsi" w:cstheme="majorHAnsi"/>
-          <w:i/>
-        </w:rPr>
-        <w:t xml:space="preserve"> API</w:t>
-      </w:r>
-      <w:r>
-        <w:rPr>
-          <w:rFonts w:asciiTheme="majorHAnsi" w:hAnsiTheme="majorHAnsi" w:cstheme="majorHAnsi"/>
-        </w:rPr>
-        <w:t>.</w:t>
-      </w:r>
-    </w:p>
-    <w:p>
-      <w:pPr>
-        <w:rPr>
-          <w:rFonts w:asciiTheme="majorHAnsi" w:hAnsiTheme="majorHAnsi" w:cstheme="majorHAnsi"/>
-          <w:b/>
-        </w:rPr>
-      </w:pPr>
-      <w:r>
-        <w:rPr>
-          <w:rFonts w:asciiTheme="majorHAnsi" w:hAnsiTheme="majorHAnsi" w:cstheme="majorHAnsi"/>
-          <w:b/>
-        </w:rPr>
-        <w:t xml:space="preserve"> </w:t>
-      </w:r>
-      <w:r>
-        <w:rPr>
-          <w:rFonts w:asciiTheme="majorHAnsi" w:hAnsiTheme="majorHAnsi" w:cstheme="majorHAnsi"/>
-          <w:b/>
-        </w:rPr>
-        <w:tab/>
-        <w:t xml:space="preserve">- </w:t>
-      </w:r>
-      <w:proofErr w:type="spellStart"/>
-      <w:r>
-        <w:rPr>
-          <w:rFonts w:asciiTheme="majorHAnsi" w:hAnsiTheme="majorHAnsi" w:cstheme="majorHAnsi"/>
-          <w:b/>
-        </w:rPr>
-        <w:t>Endpoint</w:t>
-      </w:r>
-      <w:proofErr w:type="spellEnd"/>
-      <w:r>
-        <w:rPr>
-          <w:rFonts w:asciiTheme="majorHAnsi" w:hAnsiTheme="majorHAnsi" w:cstheme="majorHAnsi"/>
-          <w:b/>
-        </w:rPr>
-        <w:t>: /</w:t>
-      </w:r>
-      <w:proofErr w:type="spellStart"/>
-      <w:r>
-        <w:rPr>
-          <w:rFonts w:asciiTheme="majorHAnsi" w:hAnsiTheme="majorHAnsi" w:cstheme="majorHAnsi"/>
-          <w:b/>
-        </w:rPr>
-        <w:t>Estudios</w:t>
-      </w:r>
-      <w:proofErr w:type="spellEnd"/>
-    </w:p>
-    <w:p>
-      <w:pPr>
-        <w:rPr>
-          <w:rFonts w:asciiTheme="majorHAnsi" w:hAnsiTheme="majorHAnsi" w:cstheme="majorHAnsi"/>
-        </w:rPr>
-      </w:pPr>
-      <w:r>
-        <w:rPr>
-          <w:rFonts w:asciiTheme="majorHAnsi" w:hAnsiTheme="majorHAnsi" w:cstheme="majorHAnsi"/>
-        </w:rPr>
-        <w:tab/>
-        <w:t xml:space="preserve">No Arquivo </w:t>
-      </w:r>
-      <w:r>
-        <w:rPr>
-          <w:rFonts w:asciiTheme="majorHAnsi" w:hAnsiTheme="majorHAnsi" w:cstheme="majorHAnsi"/>
-        </w:rPr>
-        <w:t>index-estudios</w:t>
-      </w:r>
-      <w:r>
-        <w:rPr>
-          <w:rFonts w:asciiTheme="majorHAnsi" w:hAnsiTheme="majorHAnsi" w:cstheme="majorHAnsi"/>
-        </w:rPr>
-        <w:t>.html</w:t>
-      </w:r>
-    </w:p>
-    <w:p>
-      <w:pPr>
-        <w:rPr>
-          <w:rFonts w:asciiTheme="majorHAnsi" w:hAnsiTheme="majorHAnsi" w:cstheme="majorHAnsi"/>
-        </w:rPr>
-      </w:pPr>
-      <w:r>
-        <w:rPr>
-          <w:rFonts w:asciiTheme="majorHAnsi" w:hAnsiTheme="majorHAnsi" w:cstheme="majorHAnsi"/>
-        </w:rPr>
-        <w:tab/>
-      </w:r>
-      <w:r>
-        <w:rPr>
-          <w:rFonts w:asciiTheme="majorHAnsi" w:hAnsiTheme="majorHAnsi" w:cstheme="majorHAnsi"/>
-        </w:rPr>
-        <w:tab/>
-        <w:t>- Liste todos os estúdios</w:t>
-      </w:r>
-    </w:p>
-    <w:p>
-      <w:pPr>
-        <w:rPr>
-          <w:rFonts w:asciiTheme="majorHAnsi" w:hAnsiTheme="majorHAnsi" w:cstheme="majorHAnsi"/>
-        </w:rPr>
-      </w:pPr>
-      <w:r>
-        <w:rPr>
-          <w:rFonts w:asciiTheme="majorHAnsi" w:hAnsiTheme="majorHAnsi" w:cstheme="majorHAnsi"/>
-        </w:rPr>
-        <w:tab/>
-      </w:r>
-      <w:r>
-        <w:rPr>
-          <w:rFonts w:asciiTheme="majorHAnsi" w:hAnsiTheme="majorHAnsi" w:cstheme="majorHAnsi"/>
-        </w:rPr>
-        <w:tab/>
-        <w:t xml:space="preserve">- Cadastre um novo </w:t>
-      </w:r>
-      <w:proofErr w:type="gramStart"/>
-      <w:r>
-        <w:rPr>
-          <w:rFonts w:asciiTheme="majorHAnsi" w:hAnsiTheme="majorHAnsi" w:cstheme="majorHAnsi"/>
-        </w:rPr>
-        <w:t>estúdio</w:t>
-      </w:r>
-      <w:r>
-        <w:rPr>
-          <w:rFonts w:asciiTheme="majorHAnsi" w:hAnsiTheme="majorHAnsi" w:cstheme="majorHAnsi"/>
-        </w:rPr>
-        <w:t>(</w:t>
-      </w:r>
-      <w:proofErr w:type="gramEnd"/>
-      <w:r>
-        <w:rPr>
-          <w:rFonts w:asciiTheme="majorHAnsi" w:hAnsiTheme="majorHAnsi" w:cstheme="majorHAnsi"/>
-        </w:rPr>
-        <w:t>para criar um tipo evento não precisa passar o id)</w:t>
-      </w:r>
-    </w:p>
-    <w:p>
-      <w:pPr>
-        <w:rPr>
-          <w:rFonts w:asciiTheme="majorHAnsi" w:hAnsiTheme="majorHAnsi" w:cstheme="majorHAnsi"/>
-        </w:rPr>
-      </w:pPr>
-      <w:r>
-        <w:rPr>
-          <w:rFonts w:asciiTheme="majorHAnsi" w:hAnsiTheme="majorHAnsi" w:cstheme="majorHAnsi"/>
-        </w:rPr>
-        <w:tab/>
-      </w:r>
-      <w:r>
-        <w:rPr>
-          <w:rFonts w:asciiTheme="majorHAnsi" w:hAnsiTheme="majorHAnsi" w:cstheme="majorHAnsi"/>
-        </w:rPr>
-        <w:tab/>
-        <w:t xml:space="preserve">- </w:t>
-      </w:r>
-      <w:r>
-        <w:t>Alterar os dados de um estúdio</w:t>
-      </w:r>
-    </w:p>
-    <w:p>
-      <w:pPr>
-        <w:ind w:firstLine="708"/>
-        <w:rPr>
-          <w:rFonts w:asciiTheme="majorHAnsi" w:hAnsiTheme="majorHAnsi" w:cstheme="majorHAnsi"/>
-        </w:rPr>
-      </w:pPr>
-      <w:r>
-        <w:rPr>
-          <w:rFonts w:asciiTheme="majorHAnsi" w:hAnsiTheme="majorHAnsi" w:cstheme="majorHAnsi"/>
-        </w:rPr>
-        <w:tab/>
-        <w:t xml:space="preserve">Objeto </w:t>
-      </w:r>
-      <w:proofErr w:type="spellStart"/>
-      <w:r>
-        <w:rPr>
-          <w:rFonts w:asciiTheme="majorHAnsi" w:hAnsiTheme="majorHAnsi" w:cstheme="majorHAnsi"/>
-        </w:rPr>
-        <w:t>Estudio</w:t>
-      </w:r>
-      <w:proofErr w:type="spellEnd"/>
-      <w:r>
-        <w:rPr>
-          <w:rFonts w:asciiTheme="majorHAnsi" w:hAnsiTheme="majorHAnsi" w:cstheme="majorHAnsi"/>
-        </w:rPr>
-        <w:t>: {</w:t>
-      </w:r>
-    </w:p>
-    <w:p>
-      <w:pPr>
-        <w:ind w:firstLine="708"/>
-        <w:rPr>
-          <w:rFonts w:asciiTheme="majorHAnsi" w:hAnsiTheme="majorHAnsi" w:cstheme="majorHAnsi"/>
-        </w:rPr>
-      </w:pPr>
-      <w:r>
-        <w:rPr>
-          <w:rFonts w:asciiTheme="majorHAnsi" w:hAnsiTheme="majorHAnsi" w:cstheme="majorHAnsi"/>
-        </w:rPr>
-        <w:tab/>
-      </w:r>
-      <w:r>
-        <w:rPr>
-          <w:rFonts w:asciiTheme="majorHAnsi" w:hAnsiTheme="majorHAnsi" w:cstheme="majorHAnsi"/>
-        </w:rPr>
-        <w:tab/>
-      </w:r>
-      <w:r>
-        <w:rPr>
-          <w:rFonts w:asciiTheme="majorHAnsi" w:hAnsiTheme="majorHAnsi" w:cstheme="majorHAnsi"/>
-        </w:rPr>
-        <w:tab/>
-        <w:t>“</w:t>
-      </w:r>
-      <w:proofErr w:type="gramStart"/>
-      <w:r>
-        <w:rPr>
-          <w:rFonts w:asciiTheme="majorHAnsi" w:hAnsiTheme="majorHAnsi" w:cstheme="majorHAnsi"/>
-        </w:rPr>
-        <w:t>id</w:t>
-      </w:r>
-      <w:proofErr w:type="gramEnd"/>
-      <w:r>
-        <w:rPr>
-          <w:rFonts w:asciiTheme="majorHAnsi" w:hAnsiTheme="majorHAnsi" w:cstheme="majorHAnsi"/>
-        </w:rPr>
-        <w:t>” : 1,</w:t>
-      </w:r>
-    </w:p>
-    <w:p>
-      <w:pPr>
-        <w:ind w:firstLine="708"/>
-        <w:rPr>
-          <w:rFonts w:asciiTheme="majorHAnsi" w:hAnsiTheme="majorHAnsi" w:cstheme="majorHAnsi"/>
-        </w:rPr>
-      </w:pPr>
-      <w:r>
-        <w:rPr>
-          <w:rFonts w:asciiTheme="majorHAnsi" w:hAnsiTheme="majorHAnsi" w:cstheme="majorHAnsi"/>
-        </w:rPr>
-        <w:tab/>
-      </w:r>
-      <w:r>
-        <w:rPr>
-          <w:rFonts w:asciiTheme="majorHAnsi" w:hAnsiTheme="majorHAnsi" w:cstheme="majorHAnsi"/>
-        </w:rPr>
-        <w:tab/>
-      </w:r>
-      <w:r>
-        <w:rPr>
-          <w:rFonts w:asciiTheme="majorHAnsi" w:hAnsiTheme="majorHAnsi" w:cstheme="majorHAnsi"/>
-        </w:rPr>
-        <w:tab/>
-        <w:t>“</w:t>
-      </w:r>
-      <w:proofErr w:type="gramStart"/>
-      <w:r>
-        <w:rPr>
-          <w:rFonts w:asciiTheme="majorHAnsi" w:hAnsiTheme="majorHAnsi" w:cstheme="majorHAnsi"/>
-        </w:rPr>
-        <w:t>nome</w:t>
-      </w:r>
-      <w:proofErr w:type="gramEnd"/>
-      <w:r>
-        <w:rPr>
-          <w:rFonts w:asciiTheme="majorHAnsi" w:hAnsiTheme="majorHAnsi" w:cstheme="majorHAnsi"/>
-        </w:rPr>
-        <w:t>” : “</w:t>
-      </w:r>
-      <w:proofErr w:type="spellStart"/>
-      <w:r>
-        <w:rPr>
-          <w:rFonts w:asciiTheme="majorHAnsi" w:hAnsiTheme="majorHAnsi" w:cstheme="majorHAnsi"/>
-        </w:rPr>
-        <w:t>Estudio</w:t>
-      </w:r>
-      <w:proofErr w:type="spellEnd"/>
-      <w:r>
-        <w:rPr>
-          <w:rFonts w:asciiTheme="majorHAnsi" w:hAnsiTheme="majorHAnsi" w:cstheme="majorHAnsi"/>
-        </w:rPr>
-        <w:t xml:space="preserve"> 1”</w:t>
-      </w:r>
-    </w:p>
-    <w:p>
-      <w:pPr>
-        <w:rPr>
-          <w:rFonts w:asciiTheme="majorHAnsi" w:hAnsiTheme="majorHAnsi" w:cstheme="majorHAnsi"/>
-        </w:rPr>
-      </w:pPr>
-      <w:r>
-        <w:rPr>
-          <w:rFonts w:asciiTheme="majorHAnsi" w:hAnsiTheme="majorHAnsi" w:cstheme="majorHAnsi"/>
-        </w:rPr>
-        <w:t xml:space="preserve">                   </w:t>
-      </w:r>
-      <w:r>
-        <w:rPr>
-          <w:rFonts w:asciiTheme="majorHAnsi" w:hAnsiTheme="majorHAnsi" w:cstheme="majorHAnsi"/>
-        </w:rPr>
-        <w:t xml:space="preserve">         </w:t>
-      </w:r>
-      <w:r>
-        <w:rPr>
-          <w:rFonts w:asciiTheme="majorHAnsi" w:hAnsiTheme="majorHAnsi" w:cstheme="majorHAnsi"/>
-        </w:rPr>
-        <w:tab/>
-      </w:r>
-      <w:r>
-        <w:rPr>
-          <w:rFonts w:asciiTheme="majorHAnsi" w:hAnsiTheme="majorHAnsi" w:cstheme="majorHAnsi"/>
-        </w:rPr>
-        <w:tab/>
-      </w:r>
-      <w:r>
-        <w:rPr>
-          <w:rFonts w:asciiTheme="majorHAnsi" w:hAnsiTheme="majorHAnsi" w:cstheme="majorHAnsi"/>
-        </w:rPr>
-        <w:tab/>
-        <w:t xml:space="preserve"> </w:t>
-      </w:r>
-      <w:r>
-        <w:rPr>
-          <w:rFonts w:asciiTheme="majorHAnsi" w:hAnsiTheme="majorHAnsi" w:cstheme="majorHAnsi"/>
-        </w:rPr>
-        <w:t>}</w:t>
-      </w:r>
-    </w:p>
-    <w:p>
-      <w:pPr>
-        <w:rPr>
-          <w:rFonts w:asciiTheme="majorHAnsi" w:hAnsiTheme="majorHAnsi" w:cstheme="majorHAnsi"/>
-        </w:rPr>
-      </w:pPr>
-      <w:r>
-        <w:rPr>
-          <w:rFonts w:asciiTheme="majorHAnsi" w:hAnsiTheme="majorHAnsi" w:cstheme="majorHAnsi"/>
-        </w:rPr>
-        <w:t>-----------------------------------------------------------------------------------------------------------------------------</w:t>
-      </w:r>
-      <w:r>
-        <w:rPr>
-          <w:rFonts w:asciiTheme="majorHAnsi" w:hAnsiTheme="majorHAnsi" w:cstheme="majorHAnsi"/>
-        </w:rPr>
-        <w:tab/>
-      </w:r>
-    </w:p>
-    <w:p>
-      <w:pPr>
-        <w:rPr>
-          <w:rFonts w:asciiTheme="majorHAnsi" w:hAnsiTheme="majorHAnsi" w:cstheme="majorHAnsi"/>
-          <w:b/>
-        </w:rPr>
-      </w:pPr>
-      <w:r>
-        <w:rPr>
-          <w:rFonts w:asciiTheme="majorHAnsi" w:hAnsiTheme="majorHAnsi" w:cstheme="majorHAnsi"/>
-        </w:rPr>
-        <w:tab/>
-      </w:r>
-      <w:r>
-        <w:rPr>
-          <w:rFonts w:asciiTheme="majorHAnsi" w:hAnsiTheme="majorHAnsi" w:cstheme="majorHAnsi"/>
-          <w:b/>
-        </w:rPr>
-        <w:t xml:space="preserve">- </w:t>
-      </w:r>
-      <w:proofErr w:type="spellStart"/>
-      <w:r>
-        <w:rPr>
-          <w:rFonts w:asciiTheme="majorHAnsi" w:hAnsiTheme="majorHAnsi" w:cstheme="majorHAnsi"/>
-          <w:b/>
-        </w:rPr>
-        <w:t>Endpoint</w:t>
-      </w:r>
-      <w:proofErr w:type="spellEnd"/>
-      <w:r>
-        <w:rPr>
-          <w:rFonts w:asciiTheme="majorHAnsi" w:hAnsiTheme="majorHAnsi" w:cstheme="majorHAnsi"/>
-          <w:b/>
-        </w:rPr>
-        <w:t>: /Jogos</w:t>
+        <w:t xml:space="preserve">) para que a lista de </w:t>
+      </w:r>
+      <w:r>
+        <w:rPr>
+          <w:rFonts w:asciiTheme="majorHAnsi" w:hAnsiTheme="majorHAnsi" w:cstheme="majorHAnsi"/>
+        </w:rPr>
+        <w:t>jogos</w:t>
+      </w:r>
+      <w:r>
+        <w:rPr>
+          <w:rFonts w:asciiTheme="majorHAnsi" w:hAnsiTheme="majorHAnsi" w:cstheme="majorHAnsi"/>
+        </w:rPr>
+        <w:t xml:space="preserve"> seja mostrada para o usuário.</w:t>
       </w:r>
     </w:p>
     <w:p>
@@ -1286,19 +1367,11 @@
           <w:rStyle w:val="sobjectk"/>
         </w:rPr>
       </w:pPr>
-      <w:proofErr w:type="gramStart"/>
       <w:r>
         <w:rPr>
           <w:rStyle w:val="sobjectk"/>
         </w:rPr>
-        <w:t>imagem</w:t>
-      </w:r>
-      <w:proofErr w:type="gramEnd"/>
-      <w:r>
-        <w:rPr>
-          <w:rStyle w:val="sobjectk"/>
-        </w:rPr>
-        <w:t>,</w:t>
+        <w:t>imagem,</w:t>
       </w:r>
     </w:p>
     <w:p>
@@ -1309,19 +1382,11 @@
           <w:rStyle w:val="sobjectk"/>
         </w:rPr>
       </w:pPr>
-      <w:proofErr w:type="gramStart"/>
       <w:r>
         <w:rPr>
           <w:rStyle w:val="sobjectk"/>
         </w:rPr>
-        <w:t>nome</w:t>
-      </w:r>
-      <w:proofErr w:type="gramEnd"/>
-      <w:r>
-        <w:rPr>
-          <w:rStyle w:val="sobjectk"/>
-        </w:rPr>
-        <w:t>,</w:t>
+        <w:t>nome,</w:t>
       </w:r>
     </w:p>
     <w:p>
@@ -1333,7 +1398,6 @@
         </w:rPr>
       </w:pPr>
       <w:proofErr w:type="spellStart"/>
-      <w:proofErr w:type="gramStart"/>
       <w:r>
         <w:rPr>
           <w:rStyle w:val="sobjectk"/>
@@ -1341,7 +1405,6 @@
         <w:t>descricao</w:t>
       </w:r>
       <w:proofErr w:type="spellEnd"/>
-      <w:proofErr w:type="gramEnd"/>
       <w:r>
         <w:rPr>
           <w:rStyle w:val="sobjectk"/>
@@ -1358,15 +1421,14 @@
         </w:rPr>
       </w:pPr>
       <w:proofErr w:type="spellStart"/>
-      <w:proofErr w:type="gramStart"/>
       <w:r>
         <w:rPr>
           <w:rStyle w:val="sobjectk"/>
         </w:rPr>
+        <w:lastRenderedPageBreak/>
         <w:t>estudio</w:t>
       </w:r>
       <w:proofErr w:type="spellEnd"/>
-      <w:proofErr w:type="gramEnd"/>
       <w:r>
         <w:rPr>
           <w:rStyle w:val="sobjectk"/>
@@ -1382,19 +1444,11 @@
           <w:rStyle w:val="sobjectk"/>
         </w:rPr>
       </w:pPr>
-      <w:proofErr w:type="gramStart"/>
       <w:r>
         <w:rPr>
           <w:rStyle w:val="sobjectk"/>
         </w:rPr>
-        <w:t>id</w:t>
-      </w:r>
-      <w:proofErr w:type="gramEnd"/>
-      <w:r>
-        <w:rPr>
-          <w:rStyle w:val="sobjectk"/>
-        </w:rPr>
-        <w:t xml:space="preserve">, </w:t>
+        <w:t xml:space="preserve">id, </w:t>
       </w:r>
     </w:p>
     <w:p>
@@ -1405,14 +1459,12 @@
           <w:rStyle w:val="sobjectk"/>
         </w:rPr>
       </w:pPr>
-      <w:proofErr w:type="gramStart"/>
       <w:r>
         <w:rPr>
           <w:rStyle w:val="sobjectk"/>
         </w:rPr>
         <w:t>nome</w:t>
       </w:r>
-      <w:proofErr w:type="gramEnd"/>
     </w:p>
     <w:p>
       <w:pPr>
@@ -1437,7 +1489,6 @@
         <w:rPr>
           <w:rStyle w:val="sobjectk"/>
         </w:rPr>
-        <w:lastRenderedPageBreak/>
         <w:tab/>
       </w:r>
       <w:r>
@@ -1465,7 +1516,7 @@
 </file>
 
 <file path=word/styles.xml><?xml version="1.0" encoding="utf-8"?>
-<w:styles xmlns:mc="http://schemas.openxmlformats.org/markup-compatibility/2006" xmlns:r="http://schemas.openxmlformats.org/officeDocument/2006/relationships" xmlns:w="http://schemas.openxmlformats.org/wordprocessingml/2006/main" xmlns:w14="http://schemas.microsoft.com/office/word/2010/wordml" xmlns:w15="http://schemas.microsoft.com/office/word/2012/wordml" xmlns:w16se="http://schemas.microsoft.com/office/word/2015/wordml/symex" mc:Ignorable="w14 w15 w16se">
+<w:styles xmlns:mc="http://schemas.openxmlformats.org/markup-compatibility/2006" xmlns:r="http://schemas.openxmlformats.org/officeDocument/2006/relationships" xmlns:w="http://schemas.openxmlformats.org/wordprocessingml/2006/main" xmlns:w14="http://schemas.microsoft.com/office/word/2010/wordml" xmlns:w15="http://schemas.microsoft.com/office/word/2012/wordml" xmlns:w16cid="http://schemas.microsoft.com/office/word/2016/wordml/cid" xmlns:w16se="http://schemas.microsoft.com/office/word/2015/wordml/symex" mc:Ignorable="w14 w15 w16se w16cid">
   <w:docDefaults>
     <w:rPrDefault>
       <w:rPr>
@@ -1481,7 +1532,7 @@
       </w:pPr>
     </w:pPrDefault>
   </w:docDefaults>
-  <w:latentStyles w:defLockedState="0" w:defUIPriority="99" w:defSemiHidden="0" w:defUnhideWhenUsed="0" w:defQFormat="0" w:count="371">
+  <w:latentStyles w:defLockedState="0" w:defUIPriority="99" w:defSemiHidden="0" w:defUnhideWhenUsed="0" w:defQFormat="0" w:count="375">
     <w:lsdException w:name="Normal" w:uiPriority="0" w:qFormat="1"/>
     <w:lsdException w:name="heading 1" w:uiPriority="9" w:qFormat="1"/>
     <w:lsdException w:name="heading 2" w:semiHidden="1" w:uiPriority="9" w:unhideWhenUsed="1" w:qFormat="1"/>
@@ -1587,7 +1638,6 @@
     <w:lsdException w:name="HTML Sample" w:semiHidden="1" w:unhideWhenUsed="1"/>
     <w:lsdException w:name="HTML Typewriter" w:semiHidden="1" w:unhideWhenUsed="1"/>
     <w:lsdException w:name="HTML Variable" w:semiHidden="1" w:unhideWhenUsed="1"/>
-    <w:lsdException w:name="Normal Table" w:semiHidden="1" w:unhideWhenUsed="1"/>
     <w:lsdException w:name="annotation subject" w:semiHidden="1" w:unhideWhenUsed="1"/>
     <w:lsdException w:name="No List" w:semiHidden="1" w:unhideWhenUsed="1"/>
     <w:lsdException w:name="Outline List 1" w:semiHidden="1" w:unhideWhenUsed="1"/>
@@ -1631,10 +1681,8 @@
     <w:lsdException w:name="Table Elegant" w:semiHidden="1" w:unhideWhenUsed="1"/>
     <w:lsdException w:name="Table Professional" w:semiHidden="1" w:unhideWhenUsed="1"/>
     <w:lsdException w:name="Table Subtle 1" w:semiHidden="1" w:unhideWhenUsed="1"/>
-    <w:lsdException w:name="Table Subtle 2" w:semiHidden="1" w:unhideWhenUsed="1"/>
     <w:lsdException w:name="Table Web 1" w:semiHidden="1" w:unhideWhenUsed="1"/>
     <w:lsdException w:name="Table Web 2" w:semiHidden="1" w:unhideWhenUsed="1"/>
-    <w:lsdException w:name="Table Web 3" w:semiHidden="1" w:unhideWhenUsed="1"/>
     <w:lsdException w:name="Balloon Text" w:semiHidden="1" w:unhideWhenUsed="1"/>
     <w:lsdException w:name="Table Grid" w:uiPriority="39"/>
     <w:lsdException w:name="Table Theme" w:semiHidden="1" w:unhideWhenUsed="1"/>
@@ -1853,6 +1901,10 @@
     <w:lsdException w:name="List Table 5 Dark Accent 6" w:uiPriority="50"/>
     <w:lsdException w:name="List Table 6 Colorful Accent 6" w:uiPriority="51"/>
     <w:lsdException w:name="List Table 7 Colorful Accent 6" w:uiPriority="52"/>
+    <w:lsdException w:name="Mention" w:semiHidden="1" w:unhideWhenUsed="1"/>
+    <w:lsdException w:name="Smart Hyperlink" w:semiHidden="1" w:unhideWhenUsed="1"/>
+    <w:lsdException w:name="Hashtag" w:semiHidden="1" w:unhideWhenUsed="1"/>
+    <w:lsdException w:name="Unresolved Mention" w:semiHidden="1" w:unhideWhenUsed="1"/>
   </w:latentStyles>
   <w:style w:type="paragraph" w:default="1" w:styleId="Normal">
     <w:name w:val="Normal"/>
@@ -1930,6 +1982,48 @@
     <w:pPr>
       <w:spacing w:after="0" w:line="240" w:lineRule="auto"/>
     </w:pPr>
+  </w:style>
+  <w:style w:type="paragraph" w:styleId="Textodebalo">
+    <w:name w:val="Balloon Text"/>
+    <w:basedOn w:val="Normal"/>
+    <w:link w:val="TextodebaloChar"/>
+    <w:uiPriority w:val="99"/>
+    <w:semiHidden/>
+    <w:unhideWhenUsed/>
+    <w:rsid w:val="0089383E"/>
+    <w:pPr>
+      <w:spacing w:after="0" w:line="240" w:lineRule="auto"/>
+    </w:pPr>
+    <w:rPr>
+      <w:rFonts w:ascii="Segoe UI" w:hAnsi="Segoe UI" w:cs="Segoe UI"/>
+      <w:sz w:val="18"/>
+      <w:szCs w:val="18"/>
+    </w:rPr>
+  </w:style>
+  <w:style w:type="character" w:customStyle="1" w:styleId="TextodebaloChar">
+    <w:name w:val="Texto de balão Char"/>
+    <w:basedOn w:val="Fontepargpadro"/>
+    <w:link w:val="Textodebalo"/>
+    <w:uiPriority w:val="99"/>
+    <w:semiHidden/>
+    <w:rsid w:val="0089383E"/>
+    <w:rPr>
+      <w:rFonts w:ascii="Segoe UI" w:hAnsi="Segoe UI" w:cs="Segoe UI"/>
+      <w:sz w:val="18"/>
+      <w:szCs w:val="18"/>
+    </w:rPr>
+  </w:style>
+  <w:style w:type="character" w:styleId="MenoPendente">
+    <w:name w:val="Unresolved Mention"/>
+    <w:basedOn w:val="Fontepargpadro"/>
+    <w:uiPriority w:val="99"/>
+    <w:semiHidden/>
+    <w:unhideWhenUsed/>
+    <w:rsid w:val="0089383E"/>
+    <w:rPr>
+      <w:color w:val="605E5C"/>
+      <w:shd w:val="clear" w:color="auto" w:fill="E1DFDD"/>
+    </w:rPr>
   </w:style>
 </w:styles>
 </file>

</xml_diff>